<commit_message>
project plan table incomplete but half done
</commit_message>
<xml_diff>
--- a/csc290_rough_project_plan.docx
+++ b/csc290_rough_project_plan.docx
@@ -157,6 +157,15 @@
                 <w:lang w:val="en-US"/>
               </w:rPr>
             </w:pPr>
+            <w:r>
+              <w:rPr>
+                <w:rFonts w:ascii="Times New Roman" w:hAnsi="Times New Roman" w:cs="Times New Roman"/>
+                <w:sz w:val="24"/>
+                <w:szCs w:val="24"/>
+                <w:lang w:val="en-US"/>
+              </w:rPr>
+              <w:t>Professors and TA’s marking the project.</w:t>
+            </w:r>
           </w:p>
           <w:p>
             <w:pPr>
@@ -256,6 +265,55 @@
                 <w:lang w:val="en-US"/>
               </w:rPr>
             </w:pPr>
+            <w:r>
+              <w:rPr>
+                <w:rFonts w:ascii="Times New Roman" w:hAnsi="Times New Roman" w:cs="Times New Roman"/>
+                <w:sz w:val="24"/>
+                <w:szCs w:val="24"/>
+                <w:lang w:val="en-US"/>
+              </w:rPr>
+              <w:t>Start page/view (show rules, how to play)</w:t>
+            </w:r>
+          </w:p>
+          <w:p>
+            <w:pPr>
+              <w:rPr>
+                <w:rFonts w:ascii="Times New Roman" w:hAnsi="Times New Roman" w:cs="Times New Roman"/>
+                <w:sz w:val="24"/>
+                <w:szCs w:val="24"/>
+                <w:lang w:val="en-US"/>
+              </w:rPr>
+            </w:pPr>
+            <w:r>
+              <w:rPr>
+                <w:rFonts w:ascii="Times New Roman" w:hAnsi="Times New Roman" w:cs="Times New Roman"/>
+                <w:sz w:val="24"/>
+                <w:szCs w:val="24"/>
+                <w:lang w:val="en-US"/>
+              </w:rPr>
+              <w:t>Piece can be placed into board</w:t>
+            </w:r>
+          </w:p>
+          <w:p>
+            <w:pPr>
+              <w:rPr>
+                <w:rFonts w:ascii="Times New Roman" w:hAnsi="Times New Roman" w:cs="Times New Roman"/>
+                <w:sz w:val="24"/>
+                <w:szCs w:val="24"/>
+                <w:lang w:val="en-US"/>
+              </w:rPr>
+            </w:pPr>
+            <w:r>
+              <w:rPr>
+                <w:rFonts w:ascii="Times New Roman" w:hAnsi="Times New Roman" w:cs="Times New Roman"/>
+                <w:sz w:val="24"/>
+                <w:szCs w:val="24"/>
+                <w:lang w:val="en-US"/>
+              </w:rPr>
+              <w:t>Pieces can be placed beside or on top of each other</w:t>
+            </w:r>
+            <w:bookmarkStart w:id="0" w:name="_GoBack"/>
+            <w:bookmarkEnd w:id="0"/>
           </w:p>
           <w:p>
             <w:pPr>
@@ -429,6 +487,112 @@
                 <w:lang w:val="en-US"/>
               </w:rPr>
             </w:pPr>
+            <w:r>
+              <w:rPr>
+                <w:rFonts w:ascii="Times New Roman" w:hAnsi="Times New Roman" w:cs="Times New Roman"/>
+                <w:b/>
+                <w:sz w:val="24"/>
+                <w:szCs w:val="24"/>
+                <w:lang w:val="en-US"/>
+              </w:rPr>
+              <w:t>Project plan</w:t>
+            </w:r>
+          </w:p>
+          <w:p>
+            <w:pPr>
+              <w:rPr>
+                <w:rFonts w:ascii="Times New Roman" w:hAnsi="Times New Roman" w:cs="Times New Roman"/>
+                <w:b/>
+                <w:sz w:val="24"/>
+                <w:szCs w:val="24"/>
+                <w:lang w:val="en-US"/>
+              </w:rPr>
+            </w:pPr>
+            <w:r>
+              <w:rPr>
+                <w:rFonts w:ascii="Times New Roman" w:hAnsi="Times New Roman" w:cs="Times New Roman"/>
+                <w:b/>
+                <w:sz w:val="24"/>
+                <w:szCs w:val="24"/>
+                <w:lang w:val="en-US"/>
+              </w:rPr>
+              <w:t>GUI visual design, shows board</w:t>
+            </w:r>
+          </w:p>
+          <w:p>
+            <w:pPr>
+              <w:rPr>
+                <w:rFonts w:ascii="Times New Roman" w:hAnsi="Times New Roman" w:cs="Times New Roman"/>
+                <w:b/>
+                <w:sz w:val="24"/>
+                <w:szCs w:val="24"/>
+                <w:lang w:val="en-US"/>
+              </w:rPr>
+            </w:pPr>
+            <w:r>
+              <w:rPr>
+                <w:rFonts w:ascii="Times New Roman" w:hAnsi="Times New Roman" w:cs="Times New Roman"/>
+                <w:b/>
+                <w:sz w:val="24"/>
+                <w:szCs w:val="24"/>
+                <w:lang w:val="en-US"/>
+              </w:rPr>
+              <w:t xml:space="preserve">Player input slots on </w:t>
+            </w:r>
+            <w:proofErr w:type="spellStart"/>
+            <w:r>
+              <w:rPr>
+                <w:rFonts w:ascii="Times New Roman" w:hAnsi="Times New Roman" w:cs="Times New Roman"/>
+                <w:b/>
+                <w:sz w:val="24"/>
+                <w:szCs w:val="24"/>
+                <w:lang w:val="en-US"/>
+              </w:rPr>
+              <w:t>pygame</w:t>
+            </w:r>
+            <w:proofErr w:type="spellEnd"/>
+            <w:r>
+              <w:rPr>
+                <w:rFonts w:ascii="Times New Roman" w:hAnsi="Times New Roman" w:cs="Times New Roman"/>
+                <w:b/>
+                <w:sz w:val="24"/>
+                <w:szCs w:val="24"/>
+                <w:lang w:val="en-US"/>
+              </w:rPr>
+              <w:t xml:space="preserve"> work</w:t>
+            </w:r>
+          </w:p>
+          <w:p>
+            <w:pPr>
+              <w:rPr>
+                <w:rFonts w:ascii="Times New Roman" w:hAnsi="Times New Roman" w:cs="Times New Roman"/>
+                <w:b/>
+                <w:sz w:val="24"/>
+                <w:szCs w:val="24"/>
+                <w:lang w:val="en-US"/>
+              </w:rPr>
+            </w:pPr>
+            <w:r>
+              <w:rPr>
+                <w:rFonts w:ascii="Times New Roman" w:hAnsi="Times New Roman" w:cs="Times New Roman"/>
+                <w:b/>
+                <w:sz w:val="24"/>
+                <w:szCs w:val="24"/>
+                <w:lang w:val="en-US"/>
+              </w:rPr>
+              <w:t>Player input affects the board</w:t>
+            </w:r>
+          </w:p>
+          <w:p>
+            <w:pPr>
+              <w:rPr>
+                <w:rFonts w:ascii="Times New Roman" w:hAnsi="Times New Roman" w:cs="Times New Roman"/>
+                <w:b/>
+                <w:sz w:val="24"/>
+                <w:szCs w:val="24"/>
+                <w:lang w:val="en-US"/>
+              </w:rPr>
+            </w:pPr>
           </w:p>
           <w:p>
             <w:pPr>
@@ -505,12 +669,97 @@
             <w:pPr>
               <w:rPr>
                 <w:rFonts w:ascii="Times New Roman" w:hAnsi="Times New Roman" w:cs="Times New Roman"/>
-                <w:b/>
-                <w:sz w:val="24"/>
-                <w:szCs w:val="24"/>
-                <w:lang w:val="en-US"/>
-              </w:rPr>
-            </w:pPr>
+                <w:sz w:val="24"/>
+                <w:szCs w:val="24"/>
+                <w:lang w:val="en-US"/>
+              </w:rPr>
+            </w:pPr>
+            <w:r>
+              <w:rPr>
+                <w:rFonts w:ascii="Times New Roman" w:hAnsi="Times New Roman" w:cs="Times New Roman"/>
+                <w:sz w:val="24"/>
+                <w:szCs w:val="24"/>
+                <w:lang w:val="en-US"/>
+              </w:rPr>
+              <w:t>Game Controller class</w:t>
+            </w:r>
+          </w:p>
+          <w:p>
+            <w:pPr>
+              <w:rPr>
+                <w:rFonts w:ascii="Times New Roman" w:hAnsi="Times New Roman" w:cs="Times New Roman"/>
+                <w:sz w:val="24"/>
+                <w:szCs w:val="24"/>
+                <w:lang w:val="en-US"/>
+              </w:rPr>
+            </w:pPr>
+            <w:r>
+              <w:rPr>
+                <w:rFonts w:ascii="Times New Roman" w:hAnsi="Times New Roman" w:cs="Times New Roman"/>
+                <w:sz w:val="24"/>
+                <w:szCs w:val="24"/>
+                <w:lang w:val="en-US"/>
+              </w:rPr>
+              <w:t>Game application class (uses players and board, accesses board methods)</w:t>
+            </w:r>
+          </w:p>
+          <w:p>
+            <w:pPr>
+              <w:rPr>
+                <w:rFonts w:ascii="Times New Roman" w:hAnsi="Times New Roman" w:cs="Times New Roman"/>
+                <w:sz w:val="24"/>
+                <w:szCs w:val="24"/>
+                <w:lang w:val="en-US"/>
+              </w:rPr>
+            </w:pPr>
+            <w:r>
+              <w:rPr>
+                <w:rFonts w:ascii="Times New Roman" w:hAnsi="Times New Roman" w:cs="Times New Roman"/>
+                <w:sz w:val="24"/>
+                <w:szCs w:val="24"/>
+                <w:lang w:val="en-US"/>
+              </w:rPr>
+              <w:t>Game player class (contains information about a player object)</w:t>
+            </w:r>
+          </w:p>
+          <w:p>
+            <w:pPr>
+              <w:rPr>
+                <w:rFonts w:ascii="Times New Roman" w:hAnsi="Times New Roman" w:cs="Times New Roman"/>
+                <w:sz w:val="24"/>
+                <w:szCs w:val="24"/>
+                <w:lang w:val="en-US"/>
+              </w:rPr>
+            </w:pPr>
+            <w:r>
+              <w:rPr>
+                <w:rFonts w:ascii="Times New Roman" w:hAnsi="Times New Roman" w:cs="Times New Roman"/>
+                <w:sz w:val="24"/>
+                <w:szCs w:val="24"/>
+                <w:lang w:val="en-US"/>
+              </w:rPr>
+              <w:t>Game Board print and piece abilities class (makes changes to board, hard)</w:t>
+            </w:r>
+          </w:p>
+          <w:p>
+            <w:pPr>
+              <w:rPr>
+                <w:rFonts w:ascii="Times New Roman" w:hAnsi="Times New Roman" w:cs="Times New Roman"/>
+                <w:b/>
+                <w:sz w:val="24"/>
+                <w:szCs w:val="24"/>
+                <w:lang w:val="en-US"/>
+              </w:rPr>
+            </w:pPr>
+            <w:r>
+              <w:rPr>
+                <w:rFonts w:ascii="Times New Roman" w:hAnsi="Times New Roman" w:cs="Times New Roman"/>
+                <w:sz w:val="24"/>
+                <w:szCs w:val="24"/>
+                <w:lang w:val="en-US"/>
+              </w:rPr>
+              <w:t>Test file that checks possible cases</w:t>
+            </w:r>
           </w:p>
           <w:p>
             <w:pPr>
@@ -601,6 +850,34 @@
                 <w:lang w:val="en-US"/>
               </w:rPr>
             </w:pPr>
+            <w:r>
+              <w:rPr>
+                <w:rFonts w:ascii="Times New Roman" w:hAnsi="Times New Roman" w:cs="Times New Roman"/>
+                <w:sz w:val="24"/>
+                <w:szCs w:val="24"/>
+                <w:lang w:val="en-US"/>
+              </w:rPr>
+              <w:t>2 players</w:t>
+            </w:r>
+          </w:p>
+          <w:p>
+            <w:pPr>
+              <w:rPr>
+                <w:rFonts w:ascii="Times New Roman" w:hAnsi="Times New Roman" w:cs="Times New Roman"/>
+                <w:sz w:val="24"/>
+                <w:szCs w:val="24"/>
+                <w:lang w:val="en-US"/>
+              </w:rPr>
+            </w:pPr>
+            <w:r>
+              <w:rPr>
+                <w:rFonts w:ascii="Times New Roman" w:hAnsi="Times New Roman" w:cs="Times New Roman"/>
+                <w:sz w:val="24"/>
+                <w:szCs w:val="24"/>
+                <w:lang w:val="en-US"/>
+              </w:rPr>
+              <w:t>GUI</w:t>
+            </w:r>
           </w:p>
           <w:p>
             <w:pPr>
@@ -682,6 +959,16 @@
                 <w:lang w:val="en-US"/>
               </w:rPr>
             </w:pPr>
+            <w:r>
+              <w:rPr>
+                <w:rFonts w:ascii="Times New Roman" w:hAnsi="Times New Roman" w:cs="Times New Roman"/>
+                <w:b/>
+                <w:sz w:val="24"/>
+                <w:szCs w:val="24"/>
+                <w:lang w:val="en-US"/>
+              </w:rPr>
+              <w:t>A com player easy level</w:t>
+            </w:r>
           </w:p>
           <w:p>
             <w:pPr>
@@ -764,6 +1051,38 @@
                 <w:lang w:val="en-US"/>
               </w:rPr>
             </w:pPr>
+            <w:r>
+              <w:rPr>
+                <w:rFonts w:ascii="Times New Roman" w:hAnsi="Times New Roman" w:cs="Times New Roman"/>
+                <w:b/>
+                <w:sz w:val="24"/>
+                <w:szCs w:val="24"/>
+                <w:lang w:val="en-US"/>
+              </w:rPr>
+              <w:t>Different levels of com players</w:t>
+            </w:r>
+          </w:p>
+          <w:p>
+            <w:pPr>
+              <w:rPr>
+                <w:rFonts w:ascii="Times New Roman" w:hAnsi="Times New Roman" w:cs="Times New Roman"/>
+                <w:b/>
+                <w:sz w:val="24"/>
+                <w:szCs w:val="24"/>
+                <w:lang w:val="en-US"/>
+              </w:rPr>
+            </w:pPr>
+            <w:r>
+              <w:rPr>
+                <w:rFonts w:ascii="Times New Roman" w:hAnsi="Times New Roman" w:cs="Times New Roman"/>
+                <w:b/>
+                <w:sz w:val="24"/>
+                <w:szCs w:val="24"/>
+                <w:lang w:val="en-US"/>
+              </w:rPr>
+              <w:lastRenderedPageBreak/>
+              <w:t>Animated connect 4 moves</w:t>
+            </w:r>
           </w:p>
           <w:p>
             <w:pPr>
@@ -802,6 +1121,7 @@
                 <w:szCs w:val="24"/>
                 <w:lang w:val="en-US"/>
               </w:rPr>
+              <w:lastRenderedPageBreak/>
               <w:t>Milestones</w:t>
             </w:r>
           </w:p>
@@ -810,16 +1130,6 @@
           <w:tcPr>
             <w:tcW w:w="7370" w:type="dxa"/>
           </w:tcPr>
-          <w:p>
-            <w:pPr>
-              <w:rPr>
-                <w:rFonts w:ascii="Times New Roman" w:hAnsi="Times New Roman" w:cs="Times New Roman"/>
-                <w:sz w:val="24"/>
-                <w:szCs w:val="24"/>
-                <w:lang w:val="en-US"/>
-              </w:rPr>
-            </w:pPr>
-          </w:p>
           <w:p>
             <w:pPr>
               <w:rPr>
@@ -893,6 +1203,44 @@
                 <w:lang w:val="en-US"/>
               </w:rPr>
             </w:pPr>
+            <w:r>
+              <w:rPr>
+                <w:rFonts w:ascii="Times New Roman" w:hAnsi="Times New Roman" w:cs="Times New Roman"/>
+                <w:sz w:val="24"/>
+                <w:szCs w:val="24"/>
+                <w:lang w:val="en-US"/>
+              </w:rPr>
+              <w:t xml:space="preserve">Someone drops course </w:t>
+            </w:r>
+          </w:p>
+          <w:p>
+            <w:pPr>
+              <w:rPr>
+                <w:rFonts w:ascii="Times New Roman" w:hAnsi="Times New Roman" w:cs="Times New Roman"/>
+                <w:sz w:val="24"/>
+                <w:szCs w:val="24"/>
+                <w:lang w:val="en-US"/>
+              </w:rPr>
+            </w:pPr>
+            <w:r>
+              <w:rPr>
+                <w:rFonts w:ascii="Times New Roman" w:hAnsi="Times New Roman" w:cs="Times New Roman"/>
+                <w:sz w:val="24"/>
+                <w:szCs w:val="24"/>
+                <w:lang w:val="en-US"/>
+              </w:rPr>
+              <w:t>Scheduling conflicts</w:t>
+            </w:r>
+          </w:p>
+          <w:p>
+            <w:pPr>
+              <w:rPr>
+                <w:rFonts w:ascii="Times New Roman" w:hAnsi="Times New Roman" w:cs="Times New Roman"/>
+                <w:sz w:val="24"/>
+                <w:szCs w:val="24"/>
+                <w:lang w:val="en-US"/>
+              </w:rPr>
+            </w:pPr>
           </w:p>
           <w:p>
             <w:pPr>
@@ -957,6 +1305,15 @@
                 <w:lang w:val="en-US"/>
               </w:rPr>
             </w:pPr>
+            <w:r>
+              <w:rPr>
+                <w:rFonts w:ascii="Times New Roman" w:hAnsi="Times New Roman" w:cs="Times New Roman"/>
+                <w:sz w:val="24"/>
+                <w:szCs w:val="24"/>
+                <w:lang w:val="en-US"/>
+              </w:rPr>
+              <w:t>What’s app</w:t>
+            </w:r>
           </w:p>
           <w:p>
             <w:pPr>
@@ -1001,7 +1358,6 @@
           <w:szCs w:val="24"/>
           <w:lang w:val="en-US"/>
         </w:rPr>
-        <w:lastRenderedPageBreak/>
         <w:t>Work Break Down Structure</w:t>
       </w:r>
     </w:p>
@@ -1346,11 +1702,8 @@
           <w:szCs w:val="24"/>
           <w:lang w:val="en-US"/>
         </w:rPr>
-        <w:lastRenderedPageBreak/>
         <w:t>Addendums</w:t>
       </w:r>
-      <w:bookmarkStart w:id="0" w:name="_GoBack"/>
-      <w:bookmarkEnd w:id="0"/>
     </w:p>
     <w:p>
       <w:pPr>
@@ -1742,7 +2095,7 @@
       </w:pPr>
     </w:pPrDefault>
   </w:docDefaults>
-  <w:latentStyles w:defLockedState="0" w:defUIPriority="99" w:defSemiHidden="0" w:defUnhideWhenUsed="0" w:defQFormat="0" w:count="375">
+  <w:latentStyles w:defLockedState="0" w:defUIPriority="99" w:defSemiHidden="0" w:defUnhideWhenUsed="0" w:defQFormat="0" w:count="377">
     <w:lsdException w:name="Normal" w:uiPriority="0" w:qFormat="1"/>
     <w:lsdException w:name="heading 1" w:uiPriority="9" w:qFormat="1"/>
     <w:lsdException w:name="heading 2" w:semiHidden="1" w:uiPriority="9" w:unhideWhenUsed="1" w:qFormat="1"/>
@@ -1848,7 +2201,6 @@
     <w:lsdException w:name="HTML Sample" w:semiHidden="1" w:unhideWhenUsed="1"/>
     <w:lsdException w:name="HTML Typewriter" w:semiHidden="1" w:unhideWhenUsed="1"/>
     <w:lsdException w:name="HTML Variable" w:semiHidden="1" w:unhideWhenUsed="1"/>
-    <w:lsdException w:name="Normal Table" w:semiHidden="1" w:unhideWhenUsed="1"/>
     <w:lsdException w:name="annotation subject" w:semiHidden="1" w:unhideWhenUsed="1"/>
     <w:lsdException w:name="No List" w:semiHidden="1" w:unhideWhenUsed="1"/>
     <w:lsdException w:name="Outline List 1" w:semiHidden="1" w:unhideWhenUsed="1"/>
@@ -1894,11 +2246,9 @@
     <w:lsdException w:name="Table Subtle 1" w:semiHidden="1" w:unhideWhenUsed="1"/>
     <w:lsdException w:name="Table Subtle 2" w:semiHidden="1" w:unhideWhenUsed="1"/>
     <w:lsdException w:name="Table Web 1" w:semiHidden="1" w:unhideWhenUsed="1"/>
-    <w:lsdException w:name="Table Web 2" w:semiHidden="1" w:unhideWhenUsed="1"/>
     <w:lsdException w:name="Table Web 3" w:semiHidden="1" w:unhideWhenUsed="1"/>
     <w:lsdException w:name="Balloon Text" w:semiHidden="1" w:unhideWhenUsed="1"/>
     <w:lsdException w:name="Table Grid" w:uiPriority="39"/>
-    <w:lsdException w:name="Table Theme" w:semiHidden="1" w:unhideWhenUsed="1"/>
     <w:lsdException w:name="Placeholder Text" w:semiHidden="1"/>
     <w:lsdException w:name="No Spacing" w:uiPriority="1" w:qFormat="1"/>
     <w:lsdException w:name="Light Shading" w:uiPriority="60"/>
@@ -2118,6 +2468,8 @@
     <w:lsdException w:name="Smart Hyperlink" w:semiHidden="1" w:unhideWhenUsed="1"/>
     <w:lsdException w:name="Hashtag" w:semiHidden="1" w:unhideWhenUsed="1"/>
     <w:lsdException w:name="Unresolved Mention" w:semiHidden="1" w:unhideWhenUsed="1"/>
+    <w:lsdException w:name="Smart Link" w:semiHidden="1" w:unhideWhenUsed="1"/>
+    <w:lsdException w:name="Smart Link Error" w:semiHidden="1" w:unhideWhenUsed="1"/>
   </w:latentStyles>
   <w:style w:type="paragraph" w:default="1" w:styleId="Normal">
     <w:name w:val="Normal"/>

</xml_diff>